<commit_message>
Fixed issue with input arguments when using OUTCAR as an input
</commit_message>
<xml_diff>
--- a/docs/PyProcar_Manual_package.docx
+++ b/docs/PyProcar_Manual_package.docx
@@ -1847,7 +1847,7 @@
           <w:sz w:val="22"/>
           <w:szCs w:val="22"/>
         </w:rPr>
-        <w:t xml:space="preserve"> use spint=0, 1, 2, 3 (respectively). For example: </w:t>
+        <w:t xml:space="preserve"> use spin=0, 1, 2, 3 (respectively). For example: </w:t>
       </w:r>
     </w:p>
     <w:p>
@@ -5431,6 +5431,71 @@
       <w:rFonts w:cs="Wingdings"/>
     </w:rPr>
   </w:style>
+  <w:style w:type="character" w:styleId="ListLabel20">
+    <w:name w:val="ListLabel 20"/>
+    <w:qFormat/>
+    <w:rPr>
+      <w:rFonts w:ascii="Times New Roman" w:hAnsi="Times New Roman" w:cs="Wingdings"/>
+      <w:b/>
+      <w:sz w:val="22"/>
+    </w:rPr>
+  </w:style>
+  <w:style w:type="character" w:styleId="ListLabel21">
+    <w:name w:val="ListLabel 21"/>
+    <w:qFormat/>
+    <w:rPr>
+      <w:rFonts w:cs="Courier New"/>
+    </w:rPr>
+  </w:style>
+  <w:style w:type="character" w:styleId="ListLabel22">
+    <w:name w:val="ListLabel 22"/>
+    <w:qFormat/>
+    <w:rPr>
+      <w:rFonts w:cs="Wingdings"/>
+    </w:rPr>
+  </w:style>
+  <w:style w:type="character" w:styleId="ListLabel23">
+    <w:name w:val="ListLabel 23"/>
+    <w:qFormat/>
+    <w:rPr>
+      <w:rFonts w:cs="Symbol"/>
+    </w:rPr>
+  </w:style>
+  <w:style w:type="character" w:styleId="ListLabel24">
+    <w:name w:val="ListLabel 24"/>
+    <w:qFormat/>
+    <w:rPr>
+      <w:rFonts w:cs="Courier New"/>
+    </w:rPr>
+  </w:style>
+  <w:style w:type="character" w:styleId="ListLabel25">
+    <w:name w:val="ListLabel 25"/>
+    <w:qFormat/>
+    <w:rPr>
+      <w:rFonts w:cs="Wingdings"/>
+    </w:rPr>
+  </w:style>
+  <w:style w:type="character" w:styleId="ListLabel26">
+    <w:name w:val="ListLabel 26"/>
+    <w:qFormat/>
+    <w:rPr>
+      <w:rFonts w:cs="Symbol"/>
+    </w:rPr>
+  </w:style>
+  <w:style w:type="character" w:styleId="ListLabel27">
+    <w:name w:val="ListLabel 27"/>
+    <w:qFormat/>
+    <w:rPr>
+      <w:rFonts w:cs="Courier New"/>
+    </w:rPr>
+  </w:style>
+  <w:style w:type="character" w:styleId="ListLabel28">
+    <w:name w:val="ListLabel 28"/>
+    <w:qFormat/>
+    <w:rPr>
+      <w:rFonts w:cs="Wingdings"/>
+    </w:rPr>
+  </w:style>
   <w:style w:type="paragraph" w:styleId="Heading">
     <w:name w:val="Heading"/>
     <w:basedOn w:val="Normal"/>

</xml_diff>

<commit_message>
Fixed out-of-bounds error in k path generator.
</commit_message>
<xml_diff>
--- a/docs/PyProcar_Manual_package.docx
+++ b/docs/PyProcar_Manual_package.docx
@@ -4468,6 +4468,630 @@
         <w:rPr/>
       </w:r>
     </w:p>
+    <w:p>
+      <w:pPr>
+        <w:pStyle w:val="Normal"/>
+        <w:spacing w:lineRule="auto" w:line="360"/>
+        <w:jc w:val="both"/>
+        <w:rPr/>
+      </w:pPr>
+      <w:r>
+        <w:rPr/>
+      </w:r>
+    </w:p>
+    <w:p>
+      <w:pPr>
+        <w:pStyle w:val="Normal"/>
+        <w:spacing w:lineRule="auto" w:line="360"/>
+        <w:jc w:val="both"/>
+        <w:rPr>
+          <w:u w:val="single"/>
+        </w:rPr>
+      </w:pPr>
+      <w:r>
+        <w:rPr>
+          <w:u w:val="single"/>
+        </w:rPr>
+        <w:t>Mergeabinit</w:t>
+      </w:r>
+    </w:p>
+    <w:p>
+      <w:pPr>
+        <w:pStyle w:val="Normal"/>
+        <w:spacing w:lineRule="auto" w:line="360"/>
+        <w:jc w:val="both"/>
+        <w:rPr>
+          <w:u w:val="none"/>
+        </w:rPr>
+      </w:pPr>
+      <w:r>
+        <w:rPr>
+          <w:u w:val="none"/>
+        </w:rPr>
+        <w:t xml:space="preserve">Used to merge multiple PROCAR files from parallely run Abinit. </w:t>
+      </w:r>
+    </w:p>
+    <w:p>
+      <w:pPr>
+        <w:pStyle w:val="Normal"/>
+        <w:spacing w:lineRule="auto" w:line="360"/>
+        <w:jc w:val="both"/>
+        <w:rPr>
+          <w:u w:val="none"/>
+        </w:rPr>
+      </w:pPr>
+      <w:r>
+        <w:rPr>
+          <w:u w:val="none"/>
+        </w:rPr>
+        <w:t>Usage:</w:t>
+      </w:r>
+    </w:p>
+    <w:p>
+      <w:pPr>
+        <w:pStyle w:val="Normal"/>
+        <w:spacing w:lineRule="auto" w:line="360"/>
+        <w:jc w:val="both"/>
+        <w:rPr>
+          <w:u w:val="none"/>
+        </w:rPr>
+      </w:pPr>
+      <w:r>
+        <w:rPr>
+          <w:u w:val="none"/>
+        </w:rPr>
+        <w:t>&gt;pyprocar.mergeabinit(‘PROCAR_merged’)</w:t>
+      </w:r>
+    </w:p>
+    <w:p>
+      <w:pPr>
+        <w:pStyle w:val="Normal"/>
+        <w:spacing w:lineRule="auto" w:line="360"/>
+        <w:jc w:val="both"/>
+        <w:rPr>
+          <w:u w:val="none"/>
+        </w:rPr>
+      </w:pPr>
+      <w:r>
+        <w:rPr>
+          <w:u w:val="none"/>
+        </w:rPr>
+      </w:r>
+    </w:p>
+    <w:p>
+      <w:pPr>
+        <w:pStyle w:val="Normal"/>
+        <w:spacing w:lineRule="auto" w:line="360"/>
+        <w:jc w:val="both"/>
+        <w:rPr>
+          <w:u w:val="single"/>
+        </w:rPr>
+      </w:pPr>
+      <w:r>
+        <w:rPr>
+          <w:u w:val="single"/>
+        </w:rPr>
+        <w:t>generate2dkmesh</w:t>
+      </w:r>
+    </w:p>
+    <w:p>
+      <w:pPr>
+        <w:pStyle w:val="Normal"/>
+        <w:spacing w:lineRule="auto" w:line="360"/>
+        <w:jc w:val="both"/>
+        <w:rPr>
+          <w:u w:val="none"/>
+        </w:rPr>
+      </w:pPr>
+      <w:r>
+        <w:rPr>
+          <w:u w:val="none"/>
+        </w:rPr>
+        <w:t>Used to generate a k-mesh for obtaining Fermi surfaces.</w:t>
+      </w:r>
+    </w:p>
+    <w:p>
+      <w:pPr>
+        <w:pStyle w:val="Normal"/>
+        <w:spacing w:lineRule="auto" w:line="360"/>
+        <w:jc w:val="both"/>
+        <w:rPr>
+          <w:u w:val="none"/>
+        </w:rPr>
+      </w:pPr>
+      <w:r>
+        <w:rPr>
+          <w:u w:val="none"/>
+        </w:rPr>
+        <w:t>Usage:</w:t>
+      </w:r>
+    </w:p>
+    <w:p>
+      <w:pPr>
+        <w:pStyle w:val="Normal"/>
+        <w:spacing w:lineRule="auto" w:line="360"/>
+        <w:jc w:val="both"/>
+        <w:rPr>
+          <w:u w:val="none"/>
+        </w:rPr>
+      </w:pPr>
+      <w:r>
+        <w:rPr>
+          <w:u w:val="none"/>
+        </w:rPr>
+        <w:t>&gt;pyprocar.generate2dkmesh(x1,y1,x2,y2,grid_size)</w:t>
+      </w:r>
+    </w:p>
+    <w:p>
+      <w:pPr>
+        <w:pStyle w:val="Normal"/>
+        <w:spacing w:lineRule="auto" w:line="360"/>
+        <w:jc w:val="both"/>
+        <w:rPr>
+          <w:u w:val="single"/>
+        </w:rPr>
+      </w:pPr>
+      <w:r>
+        <w:rPr>
+          <w:u w:val="single"/>
+        </w:rPr>
+      </w:r>
+    </w:p>
+    <w:p>
+      <w:pPr>
+        <w:pStyle w:val="Normal"/>
+        <w:spacing w:lineRule="auto" w:line="360"/>
+        <w:jc w:val="both"/>
+        <w:rPr>
+          <w:u w:val="single"/>
+        </w:rPr>
+      </w:pPr>
+      <w:r>
+        <w:rPr>
+          <w:u w:val="single"/>
+        </w:rPr>
+        <w:t>kpath</w:t>
+      </w:r>
+    </w:p>
+    <w:p>
+      <w:pPr>
+        <w:pStyle w:val="Normal"/>
+        <w:spacing w:lineRule="auto" w:line="360"/>
+        <w:jc w:val="both"/>
+        <w:rPr>
+          <w:u w:val="none"/>
+        </w:rPr>
+      </w:pPr>
+      <w:r>
+        <w:rPr>
+          <w:u w:val="none"/>
+        </w:rPr>
+        <w:t xml:space="preserve">Used to generate a KPOINTS file with paths for band structure calculation. </w:t>
+      </w:r>
+    </w:p>
+    <w:p>
+      <w:pPr>
+        <w:pStyle w:val="Normal"/>
+        <w:spacing w:lineRule="auto" w:line="360"/>
+        <w:jc w:val="both"/>
+        <w:rPr>
+          <w:u w:val="none"/>
+        </w:rPr>
+      </w:pPr>
+      <w:r>
+        <w:rPr>
+          <w:u w:val="none"/>
+        </w:rPr>
+        <w:t>Usage:</w:t>
+      </w:r>
+    </w:p>
+    <w:p>
+      <w:pPr>
+        <w:pStyle w:val="Normal"/>
+        <w:spacing w:lineRule="auto" w:line="360"/>
+        <w:jc w:val="both"/>
+        <w:rPr>
+          <w:u w:val="none"/>
+        </w:rPr>
+      </w:pPr>
+      <w:r>
+        <w:rPr>
+          <w:u w:val="none"/>
+        </w:rPr>
+        <w:t>&gt;pyprocar.kpath(infile,grid_size,with_time_reversal,recipe,threshhold,symprec,angle_tolerence)</w:t>
+      </w:r>
+    </w:p>
+    <w:p>
+      <w:pPr>
+        <w:pStyle w:val="Normal"/>
+        <w:spacing w:lineRule="auto" w:line="360"/>
+        <w:jc w:val="both"/>
+        <w:rPr>
+          <w:u w:val="none"/>
+        </w:rPr>
+      </w:pPr>
+      <w:r>
+        <w:rPr>
+          <w:u w:val="none"/>
+        </w:rPr>
+        <w:t>Ex:</w:t>
+      </w:r>
+    </w:p>
+    <w:p>
+      <w:pPr>
+        <w:pStyle w:val="Normal"/>
+        <w:spacing w:lineRule="auto" w:line="360"/>
+        <w:jc w:val="both"/>
+        <w:rPr>
+          <w:rFonts w:ascii="arial;sans-serif" w:hAnsi="arial;sans-serif"/>
+          <w:b/>
+          <w:b/>
+          <w:i w:val="false"/>
+          <w:i w:val="false"/>
+          <w:caps w:val="false"/>
+          <w:smallCaps w:val="false"/>
+          <w:color w:val="222222"/>
+          <w:spacing w:val="0"/>
+          <w:sz w:val="18"/>
+          <w:u w:val="none"/>
+        </w:rPr>
+      </w:pPr>
+      <w:r>
+        <w:rPr>
+          <w:rFonts w:ascii="arial;sans-serif" w:hAnsi="arial;sans-serif"/>
+          <w:b/>
+          <w:i w:val="false"/>
+          <w:caps w:val="false"/>
+          <w:smallCaps w:val="false"/>
+          <w:color w:val="222222"/>
+          <w:spacing w:val="0"/>
+          <w:sz w:val="18"/>
+          <w:u w:val="none"/>
+        </w:rPr>
+        <w:t>&gt;pyprocar.kpath('POSCAR',40,True,’hpkot’,1e-07,1e-05,-1.0)</w:t>
+      </w:r>
+    </w:p>
+    <w:p>
+      <w:pPr>
+        <w:pStyle w:val="Normal"/>
+        <w:spacing w:lineRule="auto" w:line="360"/>
+        <w:jc w:val="both"/>
+        <w:rPr/>
+      </w:pPr>
+      <w:r>
+        <w:rPr/>
+        <w:t>The POSCAR should be in the following standard format:</w:t>
+      </w:r>
+    </w:p>
+    <w:p>
+      <w:pPr>
+        <w:pStyle w:val="Normal"/>
+        <w:spacing w:lineRule="auto" w:line="360"/>
+        <w:jc w:val="both"/>
+        <w:rPr/>
+      </w:pPr>
+      <w:r>
+        <w:rPr/>
+      </w:r>
+    </w:p>
+    <w:p>
+      <w:pPr>
+        <w:pStyle w:val="Normal"/>
+        <w:spacing w:lineRule="auto" w:line="360"/>
+        <w:jc w:val="both"/>
+        <w:rPr/>
+      </w:pPr>
+      <w:r>
+        <w:rPr/>
+      </w:r>
+    </w:p>
+    <w:p>
+      <w:pPr>
+        <w:pStyle w:val="Normal"/>
+        <w:spacing w:lineRule="auto" w:line="360"/>
+        <w:jc w:val="both"/>
+        <w:rPr/>
+      </w:pPr>
+      <w:r>
+        <w:rPr/>
+        <w:t xml:space="preserve">Sb Bi                                   </w:t>
+      </w:r>
+    </w:p>
+    <w:p>
+      <w:pPr>
+        <w:pStyle w:val="Normal"/>
+        <w:spacing w:lineRule="auto" w:line="360"/>
+        <w:jc w:val="both"/>
+        <w:rPr/>
+      </w:pPr>
+      <w:r>
+        <w:rPr/>
+        <w:t xml:space="preserve">   </w:t>
+      </w:r>
+      <w:r>
+        <w:rPr/>
+        <w:t xml:space="preserve">4.51004000000000     </w:t>
+      </w:r>
+    </w:p>
+    <w:p>
+      <w:pPr>
+        <w:pStyle w:val="Normal"/>
+        <w:spacing w:lineRule="auto" w:line="360"/>
+        <w:jc w:val="both"/>
+        <w:rPr/>
+      </w:pPr>
+      <w:r>
+        <w:rPr/>
+        <w:t xml:space="preserve">     </w:t>
+      </w:r>
+      <w:r>
+        <w:rPr/>
+        <w:t>0.8660254037844390   -0.5000000000000000    0.0000000000000000</w:t>
+      </w:r>
+    </w:p>
+    <w:p>
+      <w:pPr>
+        <w:pStyle w:val="Normal"/>
+        <w:spacing w:lineRule="auto" w:line="360"/>
+        <w:jc w:val="both"/>
+        <w:rPr/>
+      </w:pPr>
+      <w:r>
+        <w:rPr/>
+        <w:t xml:space="preserve">     </w:t>
+      </w:r>
+      <w:r>
+        <w:rPr/>
+        <w:t>0.0000000000000000    1.0000000000000000    0.0000000000000000</w:t>
+      </w:r>
+    </w:p>
+    <w:p>
+      <w:pPr>
+        <w:pStyle w:val="Normal"/>
+        <w:spacing w:lineRule="auto" w:line="360"/>
+        <w:jc w:val="both"/>
+        <w:rPr/>
+      </w:pPr>
+      <w:r>
+        <w:rPr/>
+        <w:t xml:space="preserve">     </w:t>
+      </w:r>
+      <w:r>
+        <w:rPr/>
+        <w:t>0.0000000000000000    0.0000000000000000    2.6420852143218241</w:t>
+      </w:r>
+    </w:p>
+    <w:p>
+      <w:pPr>
+        <w:pStyle w:val="Normal"/>
+        <w:spacing w:lineRule="auto" w:line="360"/>
+        <w:jc w:val="both"/>
+        <w:rPr/>
+      </w:pPr>
+      <w:r>
+        <w:rPr/>
+        <w:t xml:space="preserve">     </w:t>
+      </w:r>
+      <w:r>
+        <w:rPr/>
+        <w:t>3     3</w:t>
+      </w:r>
+    </w:p>
+    <w:p>
+      <w:pPr>
+        <w:pStyle w:val="Normal"/>
+        <w:spacing w:lineRule="auto" w:line="360"/>
+        <w:jc w:val="both"/>
+        <w:rPr/>
+      </w:pPr>
+      <w:r>
+        <w:rPr/>
+        <w:t>Direct</w:t>
+      </w:r>
+    </w:p>
+    <w:p>
+      <w:pPr>
+        <w:pStyle w:val="Normal"/>
+        <w:spacing w:lineRule="auto" w:line="360"/>
+        <w:jc w:val="both"/>
+        <w:rPr/>
+      </w:pPr>
+      <w:r>
+        <w:rPr/>
+        <w:t xml:space="preserve">  </w:t>
+      </w:r>
+      <w:r>
+        <w:rPr/>
+        <w:t>0.0000000000000000  0.0000000000000000  0.6470799999999988</w:t>
+      </w:r>
+    </w:p>
+    <w:p>
+      <w:pPr>
+        <w:pStyle w:val="Normal"/>
+        <w:spacing w:lineRule="auto" w:line="360"/>
+        <w:jc w:val="both"/>
+        <w:rPr/>
+      </w:pPr>
+      <w:r>
+        <w:rPr/>
+        <w:t xml:space="preserve">  </w:t>
+      </w:r>
+      <w:r>
+        <w:rPr/>
+        <w:t>0.6666666666666643  0.3333333333333357  0.9804133333333345</w:t>
+      </w:r>
+    </w:p>
+    <w:p>
+      <w:pPr>
+        <w:pStyle w:val="Normal"/>
+        <w:spacing w:lineRule="auto" w:line="360"/>
+        <w:jc w:val="both"/>
+        <w:rPr/>
+      </w:pPr>
+      <w:r>
+        <w:rPr/>
+        <w:t xml:space="preserve">  </w:t>
+      </w:r>
+      <w:r>
+        <w:rPr/>
+        <w:t>0.3333333333333357  0.6666666666666643  0.3137466666666702</w:t>
+      </w:r>
+    </w:p>
+    <w:p>
+      <w:pPr>
+        <w:pStyle w:val="Normal"/>
+        <w:spacing w:lineRule="auto" w:line="360"/>
+        <w:jc w:val="both"/>
+        <w:rPr/>
+      </w:pPr>
+      <w:r>
+        <w:rPr/>
+        <w:t xml:space="preserve">  </w:t>
+      </w:r>
+      <w:r>
+        <w:rPr/>
+        <w:t>0.0000000000000000  0.0000000000000000  0.1818699999999997</w:t>
+      </w:r>
+    </w:p>
+    <w:p>
+      <w:pPr>
+        <w:pStyle w:val="Normal"/>
+        <w:spacing w:lineRule="auto" w:line="360"/>
+        <w:jc w:val="both"/>
+        <w:rPr/>
+      </w:pPr>
+      <w:r>
+        <w:rPr/>
+        <w:t xml:space="preserve">  </w:t>
+      </w:r>
+      <w:r>
+        <w:rPr/>
+        <w:t>0.6666666666666643  0.3333333333333357  0.5152033333333354</w:t>
+      </w:r>
+    </w:p>
+    <w:p>
+      <w:pPr>
+        <w:pStyle w:val="Normal"/>
+        <w:spacing w:lineRule="auto" w:line="360"/>
+        <w:jc w:val="both"/>
+        <w:rPr/>
+      </w:pPr>
+      <w:r>
+        <w:rPr/>
+        <w:t xml:space="preserve">  </w:t>
+      </w:r>
+      <w:r>
+        <w:rPr/>
+        <w:t>0.3333333333333357  0.6666666666666643  0.8485366666666640</w:t>
+      </w:r>
+    </w:p>
+    <w:p>
+      <w:pPr>
+        <w:pStyle w:val="Normal"/>
+        <w:spacing w:lineRule="auto" w:line="360"/>
+        <w:jc w:val="both"/>
+        <w:rPr/>
+      </w:pPr>
+      <w:r>
+        <w:rPr/>
+      </w:r>
+    </w:p>
+    <w:p>
+      <w:pPr>
+        <w:pStyle w:val="Normal"/>
+        <w:spacing w:lineRule="auto" w:line="360"/>
+        <w:jc w:val="both"/>
+        <w:rPr/>
+      </w:pPr>
+      <w:r>
+        <w:rPr/>
+        <w:t xml:space="preserve">  </w:t>
+      </w:r>
+      <w:r>
+        <w:rPr/>
+        <w:t>0.00000000E+00  0.00000000E+00  0.00000000E+00</w:t>
+      </w:r>
+    </w:p>
+    <w:p>
+      <w:pPr>
+        <w:pStyle w:val="Normal"/>
+        <w:spacing w:lineRule="auto" w:line="360"/>
+        <w:jc w:val="both"/>
+        <w:rPr/>
+      </w:pPr>
+      <w:r>
+        <w:rPr/>
+        <w:t xml:space="preserve">  </w:t>
+      </w:r>
+      <w:r>
+        <w:rPr/>
+        <w:t>0.00000000E+00  0.00000000E+00  0.00000000E+00</w:t>
+      </w:r>
+    </w:p>
+    <w:p>
+      <w:pPr>
+        <w:pStyle w:val="Normal"/>
+        <w:spacing w:lineRule="auto" w:line="360"/>
+        <w:jc w:val="both"/>
+        <w:rPr/>
+      </w:pPr>
+      <w:r>
+        <w:rPr/>
+        <w:t xml:space="preserve">  </w:t>
+      </w:r>
+      <w:r>
+        <w:rPr/>
+        <w:t>0.00000000E+00  0.00000000E+00  0.00000000E+00</w:t>
+      </w:r>
+    </w:p>
+    <w:p>
+      <w:pPr>
+        <w:pStyle w:val="Normal"/>
+        <w:spacing w:lineRule="auto" w:line="360"/>
+        <w:jc w:val="both"/>
+        <w:rPr/>
+      </w:pPr>
+      <w:r>
+        <w:rPr/>
+        <w:t xml:space="preserve">  </w:t>
+      </w:r>
+      <w:r>
+        <w:rPr/>
+        <w:t>0.00000000E+00  0.00000000E+00  0.00000000E+00</w:t>
+      </w:r>
+    </w:p>
+    <w:p>
+      <w:pPr>
+        <w:pStyle w:val="Normal"/>
+        <w:spacing w:lineRule="auto" w:line="360"/>
+        <w:jc w:val="both"/>
+        <w:rPr/>
+      </w:pPr>
+      <w:r>
+        <w:rPr/>
+        <w:t xml:space="preserve">  </w:t>
+      </w:r>
+      <w:r>
+        <w:rPr/>
+        <w:t>0.00000000E+00  0.00000000E+00  0.00000000E+00</w:t>
+      </w:r>
+    </w:p>
+    <w:p>
+      <w:pPr>
+        <w:pStyle w:val="Normal"/>
+        <w:spacing w:lineRule="auto" w:line="360"/>
+        <w:jc w:val="both"/>
+        <w:rPr/>
+      </w:pPr>
+      <w:r>
+        <w:rPr/>
+        <w:t xml:space="preserve">  </w:t>
+      </w:r>
+      <w:r>
+        <w:rPr/>
+        <w:t>0.00000000E+00  0.00000000E+00  0.00000000E+00</w:t>
+      </w:r>
+    </w:p>
     <w:sectPr>
       <w:headerReference w:type="default" r:id="rId2"/>
       <w:footerReference w:type="default" r:id="rId3"/>
@@ -4477,7 +5101,7 @@
       <w:pgNumType w:fmt="decimal"/>
       <w:formProt w:val="false"/>
       <w:textDirection w:val="lrTb"/>
-      <w:docGrid w:type="default" w:linePitch="240" w:charSpace="4294961151"/>
+      <w:docGrid w:type="default" w:linePitch="240" w:charSpace="0"/>
     </w:sectPr>
   </w:body>
 </w:document>
@@ -4741,10 +5365,7 @@
       <w:lvlText w:val=""/>
       <w:lvlJc w:val="left"/>
       <w:pPr>
-        <w:tabs>
-          <w:tab w:val="num" w:pos="432"/>
-        </w:tabs>
-        <w:ind w:left="432" w:hanging="432"/>
+        <w:ind w:left="0" w:hanging="0"/>
       </w:pPr>
     </w:lvl>
     <w:lvl w:ilvl="1">
@@ -4754,10 +5375,7 @@
       <w:lvlText w:val=""/>
       <w:lvlJc w:val="left"/>
       <w:pPr>
-        <w:tabs>
-          <w:tab w:val="num" w:pos="576"/>
-        </w:tabs>
-        <w:ind w:left="576" w:hanging="576"/>
+        <w:ind w:left="0" w:hanging="0"/>
       </w:pPr>
     </w:lvl>
     <w:lvl w:ilvl="2">
@@ -4767,10 +5385,7 @@
       <w:lvlText w:val=""/>
       <w:lvlJc w:val="left"/>
       <w:pPr>
-        <w:tabs>
-          <w:tab w:val="num" w:pos="720"/>
-        </w:tabs>
-        <w:ind w:left="720" w:hanging="720"/>
+        <w:ind w:left="0" w:hanging="0"/>
       </w:pPr>
     </w:lvl>
     <w:lvl w:ilvl="3">
@@ -4780,10 +5395,7 @@
       <w:lvlText w:val=""/>
       <w:lvlJc w:val="left"/>
       <w:pPr>
-        <w:tabs>
-          <w:tab w:val="num" w:pos="864"/>
-        </w:tabs>
-        <w:ind w:left="864" w:hanging="864"/>
+        <w:ind w:left="0" w:hanging="0"/>
       </w:pPr>
     </w:lvl>
     <w:lvl w:ilvl="4">
@@ -4793,10 +5405,7 @@
       <w:lvlText w:val=""/>
       <w:lvlJc w:val="left"/>
       <w:pPr>
-        <w:tabs>
-          <w:tab w:val="num" w:pos="1008"/>
-        </w:tabs>
-        <w:ind w:left="1008" w:hanging="1008"/>
+        <w:ind w:left="0" w:hanging="0"/>
       </w:pPr>
     </w:lvl>
     <w:lvl w:ilvl="5">
@@ -4806,10 +5415,7 @@
       <w:lvlText w:val=""/>
       <w:lvlJc w:val="left"/>
       <w:pPr>
-        <w:tabs>
-          <w:tab w:val="num" w:pos="1152"/>
-        </w:tabs>
-        <w:ind w:left="1152" w:hanging="1152"/>
+        <w:ind w:left="0" w:hanging="0"/>
       </w:pPr>
     </w:lvl>
     <w:lvl w:ilvl="6">
@@ -4819,10 +5425,7 @@
       <w:lvlText w:val=""/>
       <w:lvlJc w:val="left"/>
       <w:pPr>
-        <w:tabs>
-          <w:tab w:val="num" w:pos="1296"/>
-        </w:tabs>
-        <w:ind w:left="1296" w:hanging="1296"/>
+        <w:ind w:left="0" w:hanging="0"/>
       </w:pPr>
     </w:lvl>
     <w:lvl w:ilvl="7">
@@ -4832,10 +5435,7 @@
       <w:lvlText w:val=""/>
       <w:lvlJc w:val="left"/>
       <w:pPr>
-        <w:tabs>
-          <w:tab w:val="num" w:pos="1440"/>
-        </w:tabs>
-        <w:ind w:left="1440" w:hanging="1440"/>
+        <w:ind w:left="0" w:hanging="0"/>
       </w:pPr>
     </w:lvl>
     <w:lvl w:ilvl="8">
@@ -4845,10 +5445,7 @@
       <w:lvlText w:val=""/>
       <w:lvlJc w:val="left"/>
       <w:pPr>
-        <w:tabs>
-          <w:tab w:val="num" w:pos="1584"/>
-        </w:tabs>
-        <w:ind w:left="1584" w:hanging="1584"/>
+        <w:ind w:left="0" w:hanging="0"/>
       </w:pPr>
     </w:lvl>
   </w:abstractNum>
@@ -5264,6 +5861,7 @@
     <w:rPr>
       <w:rFonts w:ascii="Calibri" w:hAnsi="Calibri" w:eastAsia="Calibri" w:cs="" w:asciiTheme="minorHAnsi" w:cstheme="minorBidi" w:eastAsiaTheme="minorHAnsi" w:hAnsiTheme="minorHAnsi"/>
       <w:color w:val="00000A"/>
+      <w:kern w:val="0"/>
       <w:sz w:val="24"/>
       <w:szCs w:val="24"/>
       <w:lang w:val="en-US" w:eastAsia="en-US" w:bidi="ar-SA"/>
@@ -5496,13 +6094,143 @@
       <w:rFonts w:cs="Wingdings"/>
     </w:rPr>
   </w:style>
+  <w:style w:type="character" w:styleId="ListLabel29">
+    <w:name w:val="ListLabel 29"/>
+    <w:qFormat/>
+    <w:rPr>
+      <w:rFonts w:ascii="Times New Roman" w:hAnsi="Times New Roman" w:cs="Wingdings"/>
+      <w:b/>
+      <w:sz w:val="22"/>
+    </w:rPr>
+  </w:style>
+  <w:style w:type="character" w:styleId="ListLabel30">
+    <w:name w:val="ListLabel 30"/>
+    <w:qFormat/>
+    <w:rPr>
+      <w:rFonts w:cs="Courier New"/>
+    </w:rPr>
+  </w:style>
+  <w:style w:type="character" w:styleId="ListLabel31">
+    <w:name w:val="ListLabel 31"/>
+    <w:qFormat/>
+    <w:rPr>
+      <w:rFonts w:cs="Wingdings"/>
+    </w:rPr>
+  </w:style>
+  <w:style w:type="character" w:styleId="ListLabel32">
+    <w:name w:val="ListLabel 32"/>
+    <w:qFormat/>
+    <w:rPr>
+      <w:rFonts w:cs="Symbol"/>
+    </w:rPr>
+  </w:style>
+  <w:style w:type="character" w:styleId="ListLabel33">
+    <w:name w:val="ListLabel 33"/>
+    <w:qFormat/>
+    <w:rPr>
+      <w:rFonts w:cs="Courier New"/>
+    </w:rPr>
+  </w:style>
+  <w:style w:type="character" w:styleId="ListLabel34">
+    <w:name w:val="ListLabel 34"/>
+    <w:qFormat/>
+    <w:rPr>
+      <w:rFonts w:cs="Wingdings"/>
+    </w:rPr>
+  </w:style>
+  <w:style w:type="character" w:styleId="ListLabel35">
+    <w:name w:val="ListLabel 35"/>
+    <w:qFormat/>
+    <w:rPr>
+      <w:rFonts w:cs="Symbol"/>
+    </w:rPr>
+  </w:style>
+  <w:style w:type="character" w:styleId="ListLabel36">
+    <w:name w:val="ListLabel 36"/>
+    <w:qFormat/>
+    <w:rPr>
+      <w:rFonts w:cs="Courier New"/>
+    </w:rPr>
+  </w:style>
+  <w:style w:type="character" w:styleId="ListLabel37">
+    <w:name w:val="ListLabel 37"/>
+    <w:qFormat/>
+    <w:rPr>
+      <w:rFonts w:cs="Wingdings"/>
+    </w:rPr>
+  </w:style>
+  <w:style w:type="character" w:styleId="ListLabel38">
+    <w:name w:val="ListLabel 38"/>
+    <w:qFormat/>
+    <w:rPr>
+      <w:rFonts w:ascii="Times New Roman" w:hAnsi="Times New Roman" w:cs="Wingdings"/>
+      <w:b/>
+      <w:sz w:val="22"/>
+    </w:rPr>
+  </w:style>
+  <w:style w:type="character" w:styleId="ListLabel39">
+    <w:name w:val="ListLabel 39"/>
+    <w:qFormat/>
+    <w:rPr>
+      <w:rFonts w:cs="Courier New"/>
+    </w:rPr>
+  </w:style>
+  <w:style w:type="character" w:styleId="ListLabel40">
+    <w:name w:val="ListLabel 40"/>
+    <w:qFormat/>
+    <w:rPr>
+      <w:rFonts w:cs="Wingdings"/>
+    </w:rPr>
+  </w:style>
+  <w:style w:type="character" w:styleId="ListLabel41">
+    <w:name w:val="ListLabel 41"/>
+    <w:qFormat/>
+    <w:rPr>
+      <w:rFonts w:cs="Symbol"/>
+    </w:rPr>
+  </w:style>
+  <w:style w:type="character" w:styleId="ListLabel42">
+    <w:name w:val="ListLabel 42"/>
+    <w:qFormat/>
+    <w:rPr>
+      <w:rFonts w:cs="Courier New"/>
+    </w:rPr>
+  </w:style>
+  <w:style w:type="character" w:styleId="ListLabel43">
+    <w:name w:val="ListLabel 43"/>
+    <w:qFormat/>
+    <w:rPr>
+      <w:rFonts w:cs="Wingdings"/>
+    </w:rPr>
+  </w:style>
+  <w:style w:type="character" w:styleId="ListLabel44">
+    <w:name w:val="ListLabel 44"/>
+    <w:qFormat/>
+    <w:rPr>
+      <w:rFonts w:cs="Symbol"/>
+    </w:rPr>
+  </w:style>
+  <w:style w:type="character" w:styleId="ListLabel45">
+    <w:name w:val="ListLabel 45"/>
+    <w:qFormat/>
+    <w:rPr>
+      <w:rFonts w:cs="Courier New"/>
+    </w:rPr>
+  </w:style>
+  <w:style w:type="character" w:styleId="ListLabel46">
+    <w:name w:val="ListLabel 46"/>
+    <w:qFormat/>
+    <w:rPr>
+      <w:rFonts w:cs="Wingdings"/>
+    </w:rPr>
+  </w:style>
   <w:style w:type="paragraph" w:styleId="Heading">
     <w:name w:val="Heading"/>
     <w:basedOn w:val="Normal"/>
     <w:next w:val="TextBody"/>
     <w:qFormat/>
     <w:pPr>
-      <w:keepNext/>
+      <w:keepNext w:val="true"/>
       <w:spacing w:before="240" w:after="120"/>
     </w:pPr>
     <w:rPr>

</xml_diff>